<commit_message>
Export ind import excel were added
</commit_message>
<xml_diff>
--- a/Template_4337/result/result.docx
+++ b/Template_4337/result/result.docx
@@ -720,40 +720,40 @@
     <w:lsdException w:qFormat="1" w:uiPriority="0" w:name="heading 7"/>
     <w:lsdException w:qFormat="1" w:uiPriority="0" w:name="heading 8"/>
     <w:lsdException w:qFormat="1" w:uiPriority="0" w:name="heading 9"/>
-    <w:lsdException w:qFormat="1" w:unhideWhenUsed="0" w:uiPriority="0" w:semiHidden="0" w:name="index 1"/>
-    <w:lsdException w:qFormat="1" w:unhideWhenUsed="0" w:uiPriority="0" w:semiHidden="0" w:name="index 2"/>
+    <w:lsdException w:unhideWhenUsed="0" w:uiPriority="0" w:semiHidden="0" w:name="index 1"/>
+    <w:lsdException w:unhideWhenUsed="0" w:uiPriority="0" w:semiHidden="0" w:name="index 2"/>
     <w:lsdException w:unhideWhenUsed="0" w:uiPriority="0" w:semiHidden="0" w:name="index 3"/>
     <w:lsdException w:unhideWhenUsed="0" w:uiPriority="0" w:semiHidden="0" w:name="index 4"/>
-    <w:lsdException w:qFormat="1" w:unhideWhenUsed="0" w:uiPriority="0" w:semiHidden="0" w:name="index 5"/>
-    <w:lsdException w:qFormat="1" w:unhideWhenUsed="0" w:uiPriority="0" w:semiHidden="0" w:name="index 6"/>
-    <w:lsdException w:qFormat="1" w:unhideWhenUsed="0" w:uiPriority="0" w:semiHidden="0" w:name="index 7"/>
+    <w:lsdException w:unhideWhenUsed="0" w:uiPriority="0" w:semiHidden="0" w:name="index 5"/>
+    <w:lsdException w:unhideWhenUsed="0" w:uiPriority="0" w:semiHidden="0" w:name="index 6"/>
+    <w:lsdException w:unhideWhenUsed="0" w:uiPriority="0" w:semiHidden="0" w:name="index 7"/>
     <w:lsdException w:unhideWhenUsed="0" w:uiPriority="0" w:semiHidden="0" w:name="index 8"/>
     <w:lsdException w:unhideWhenUsed="0" w:uiPriority="0" w:semiHidden="0" w:name="index 9"/>
     <w:lsdException w:qFormat="1" w:unhideWhenUsed="0" w:uiPriority="0" w:semiHidden="0" w:name="toc 1"/>
-    <w:lsdException w:unhideWhenUsed="0" w:uiPriority="0" w:semiHidden="0" w:name="toc 2"/>
+    <w:lsdException w:qFormat="1" w:unhideWhenUsed="0" w:uiPriority="0" w:semiHidden="0" w:name="toc 2"/>
     <w:lsdException w:unhideWhenUsed="0" w:uiPriority="0" w:semiHidden="0" w:name="toc 3"/>
     <w:lsdException w:qFormat="1" w:unhideWhenUsed="0" w:uiPriority="0" w:semiHidden="0" w:name="toc 4"/>
     <w:lsdException w:qFormat="1" w:unhideWhenUsed="0" w:uiPriority="0" w:semiHidden="0" w:name="toc 5"/>
     <w:lsdException w:unhideWhenUsed="0" w:uiPriority="0" w:semiHidden="0" w:name="toc 6"/>
-    <w:lsdException w:qFormat="1" w:unhideWhenUsed="0" w:uiPriority="0" w:semiHidden="0" w:name="toc 7"/>
-    <w:lsdException w:qFormat="1" w:unhideWhenUsed="0" w:uiPriority="0" w:semiHidden="0" w:name="toc 8"/>
-    <w:lsdException w:qFormat="1" w:unhideWhenUsed="0" w:uiPriority="0" w:semiHidden="0" w:name="toc 9"/>
+    <w:lsdException w:unhideWhenUsed="0" w:uiPriority="0" w:semiHidden="0" w:name="toc 7"/>
+    <w:lsdException w:unhideWhenUsed="0" w:uiPriority="0" w:semiHidden="0" w:name="toc 8"/>
+    <w:lsdException w:unhideWhenUsed="0" w:uiPriority="0" w:semiHidden="0" w:name="toc 9"/>
     <w:lsdException w:unhideWhenUsed="0" w:uiPriority="0" w:semiHidden="0" w:name="Normal Indent"/>
-    <w:lsdException w:qFormat="1" w:unhideWhenUsed="0" w:uiPriority="0" w:semiHidden="0" w:name="footnote text"/>
+    <w:lsdException w:unhideWhenUsed="0" w:uiPriority="0" w:semiHidden="0" w:name="footnote text"/>
     <w:lsdException w:unhideWhenUsed="0" w:uiPriority="0" w:semiHidden="0" w:name="annotation text"/>
-    <w:lsdException w:qFormat="1" w:unhideWhenUsed="0" w:uiPriority="0" w:semiHidden="0" w:name="header"/>
-    <w:lsdException w:unhideWhenUsed="0" w:uiPriority="0" w:semiHidden="0" w:name="footer"/>
+    <w:lsdException w:unhideWhenUsed="0" w:uiPriority="0" w:semiHidden="0" w:name="header"/>
+    <w:lsdException w:qFormat="1" w:unhideWhenUsed="0" w:uiPriority="0" w:semiHidden="0" w:name="footer"/>
     <w:lsdException w:unhideWhenUsed="0" w:uiPriority="0" w:semiHidden="0" w:name="index heading"/>
     <w:lsdException w:qFormat="1" w:uiPriority="0" w:name="caption"/>
     <w:lsdException w:unhideWhenUsed="0" w:uiPriority="0" w:semiHidden="0" w:name="table of figures"/>
     <w:lsdException w:unhideWhenUsed="0" w:uiPriority="0" w:semiHidden="0" w:name="envelope address"/>
-    <w:lsdException w:qFormat="1" w:unhideWhenUsed="0" w:uiPriority="0" w:semiHidden="0" w:name="envelope return"/>
+    <w:lsdException w:unhideWhenUsed="0" w:uiPriority="0" w:semiHidden="0" w:name="envelope return"/>
     <w:lsdException w:unhideWhenUsed="0" w:uiPriority="0" w:semiHidden="0" w:name="footnote reference"/>
     <w:lsdException w:unhideWhenUsed="0" w:uiPriority="0" w:semiHidden="0" w:name="annotation reference"/>
-    <w:lsdException w:qFormat="1" w:unhideWhenUsed="0" w:uiPriority="0" w:semiHidden="0" w:name="line number"/>
-    <w:lsdException w:qFormat="1" w:unhideWhenUsed="0" w:uiPriority="0" w:semiHidden="0" w:name="page number"/>
-    <w:lsdException w:qFormat="1" w:unhideWhenUsed="0" w:uiPriority="0" w:semiHidden="0" w:name="endnote reference"/>
-    <w:lsdException w:qFormat="1" w:unhideWhenUsed="0" w:uiPriority="0" w:semiHidden="0" w:name="endnote text"/>
+    <w:lsdException w:unhideWhenUsed="0" w:uiPriority="0" w:semiHidden="0" w:name="line number"/>
+    <w:lsdException w:unhideWhenUsed="0" w:uiPriority="0" w:semiHidden="0" w:name="page number"/>
+    <w:lsdException w:unhideWhenUsed="0" w:uiPriority="0" w:semiHidden="0" w:name="endnote reference"/>
+    <w:lsdException w:unhideWhenUsed="0" w:uiPriority="0" w:semiHidden="0" w:name="endnote text"/>
     <w:lsdException w:unhideWhenUsed="0" w:uiPriority="0" w:semiHidden="0" w:name="table of authorities"/>
     <w:lsdException w:unhideWhenUsed="0" w:uiPriority="0" w:semiHidden="0" w:name="macro"/>
     <w:lsdException w:qFormat="1" w:unhideWhenUsed="0" w:uiPriority="0" w:semiHidden="0" w:name="toa heading"/>
@@ -769,16 +769,16 @@
     <w:lsdException w:qFormat="1" w:unhideWhenUsed="0" w:uiPriority="0" w:semiHidden="0" w:name="List Bullet 4"/>
     <w:lsdException w:unhideWhenUsed="0" w:uiPriority="0" w:semiHidden="0" w:name="List Bullet 5"/>
     <w:lsdException w:qFormat="1" w:unhideWhenUsed="0" w:uiPriority="0" w:semiHidden="0" w:name="List Number 2"/>
-    <w:lsdException w:qFormat="1" w:unhideWhenUsed="0" w:uiPriority="0" w:semiHidden="0" w:name="List Number 3"/>
+    <w:lsdException w:unhideWhenUsed="0" w:uiPriority="0" w:semiHidden="0" w:name="List Number 3"/>
     <w:lsdException w:unhideWhenUsed="0" w:uiPriority="0" w:semiHidden="0" w:name="List Number 4"/>
-    <w:lsdException w:qFormat="1" w:unhideWhenUsed="0" w:uiPriority="0" w:semiHidden="0" w:name="List Number 5"/>
+    <w:lsdException w:unhideWhenUsed="0" w:uiPriority="0" w:semiHidden="0" w:name="List Number 5"/>
     <w:lsdException w:qFormat="1" w:unhideWhenUsed="0" w:uiPriority="0" w:semiHidden="0" w:name="Title"/>
-    <w:lsdException w:qFormat="1" w:unhideWhenUsed="0" w:uiPriority="0" w:semiHidden="0" w:name="Closing"/>
+    <w:lsdException w:unhideWhenUsed="0" w:uiPriority="0" w:semiHidden="0" w:name="Closing"/>
     <w:lsdException w:unhideWhenUsed="0" w:uiPriority="0" w:semiHidden="0" w:name="Signature"/>
-    <w:lsdException w:qFormat="1" w:unhideWhenUsed="0" w:uiPriority="0" w:name="Default Paragraph Font"/>
+    <w:lsdException w:unhideWhenUsed="0" w:uiPriority="0" w:name="Default Paragraph Font"/>
     <w:lsdException w:unhideWhenUsed="0" w:uiPriority="0" w:semiHidden="0" w:name="Body Text"/>
     <w:lsdException w:qFormat="1" w:unhideWhenUsed="0" w:uiPriority="0" w:semiHidden="0" w:name="Body Text Indent"/>
-    <w:lsdException w:qFormat="1" w:unhideWhenUsed="0" w:uiPriority="0" w:semiHidden="0" w:name="List Continue"/>
+    <w:lsdException w:unhideWhenUsed="0" w:uiPriority="0" w:semiHidden="0" w:name="List Continue"/>
     <w:lsdException w:unhideWhenUsed="0" w:uiPriority="0" w:semiHidden="0" w:name="List Continue 2"/>
     <w:lsdException w:unhideWhenUsed="0" w:uiPriority="0" w:semiHidden="0" w:name="List Continue 3"/>
     <w:lsdException w:unhideWhenUsed="0" w:uiPriority="0" w:semiHidden="0" w:name="List Continue 4"/>
@@ -790,31 +790,31 @@
     <w:lsdException w:qFormat="1" w:unhideWhenUsed="0" w:uiPriority="0" w:semiHidden="0" w:name="Body Text First Indent"/>
     <w:lsdException w:unhideWhenUsed="0" w:uiPriority="0" w:semiHidden="0" w:name="Body Text First Indent 2"/>
     <w:lsdException w:qFormat="1" w:unhideWhenUsed="0" w:uiPriority="0" w:semiHidden="0" w:name="Note Heading"/>
-    <w:lsdException w:qFormat="1" w:unhideWhenUsed="0" w:uiPriority="0" w:semiHidden="0" w:name="Body Text 2"/>
+    <w:lsdException w:unhideWhenUsed="0" w:uiPriority="0" w:semiHidden="0" w:name="Body Text 2"/>
     <w:lsdException w:unhideWhenUsed="0" w:uiPriority="0" w:semiHidden="0" w:name="Body Text 3"/>
     <w:lsdException w:unhideWhenUsed="0" w:uiPriority="0" w:semiHidden="0" w:name="Body Text Indent 2"/>
     <w:lsdException w:qFormat="1" w:unhideWhenUsed="0" w:uiPriority="0" w:semiHidden="0" w:name="Body Text Indent 3"/>
-    <w:lsdException w:unhideWhenUsed="0" w:uiPriority="0" w:semiHidden="0" w:name="Block Text"/>
-    <w:lsdException w:qFormat="1" w:unhideWhenUsed="0" w:uiPriority="0" w:semiHidden="0" w:name="Hyperlink"/>
-    <w:lsdException w:qFormat="1" w:unhideWhenUsed="0" w:uiPriority="0" w:semiHidden="0" w:name="FollowedHyperlink"/>
+    <w:lsdException w:qFormat="1" w:unhideWhenUsed="0" w:uiPriority="0" w:semiHidden="0" w:name="Block Text"/>
+    <w:lsdException w:unhideWhenUsed="0" w:uiPriority="0" w:semiHidden="0" w:name="Hyperlink"/>
+    <w:lsdException w:unhideWhenUsed="0" w:uiPriority="0" w:semiHidden="0" w:name="FollowedHyperlink"/>
     <w:lsdException w:qFormat="1" w:unhideWhenUsed="0" w:uiPriority="0" w:semiHidden="0" w:name="Strong"/>
     <w:lsdException w:qFormat="1" w:unhideWhenUsed="0" w:uiPriority="0" w:semiHidden="0" w:name="Emphasis"/>
-    <w:lsdException w:qFormat="1" w:unhideWhenUsed="0" w:uiPriority="0" w:semiHidden="0" w:name="Document Map"/>
-    <w:lsdException w:qFormat="1" w:unhideWhenUsed="0" w:uiPriority="0" w:semiHidden="0" w:name="Plain Text"/>
+    <w:lsdException w:unhideWhenUsed="0" w:uiPriority="0" w:semiHidden="0" w:name="Document Map"/>
+    <w:lsdException w:unhideWhenUsed="0" w:uiPriority="0" w:semiHidden="0" w:name="Plain Text"/>
     <w:lsdException w:unhideWhenUsed="0" w:uiPriority="0" w:semiHidden="0" w:name="E-mail Signature"/>
     <w:lsdException w:unhideWhenUsed="0" w:uiPriority="0" w:semiHidden="0" w:name="Normal (Web)"/>
-    <w:lsdException w:qFormat="1" w:unhideWhenUsed="0" w:uiPriority="0" w:semiHidden="0" w:name="HTML Acronym"/>
+    <w:lsdException w:unhideWhenUsed="0" w:uiPriority="0" w:semiHidden="0" w:name="HTML Acronym"/>
     <w:lsdException w:unhideWhenUsed="0" w:uiPriority="0" w:semiHidden="0" w:name="HTML Address"/>
     <w:lsdException w:unhideWhenUsed="0" w:uiPriority="0" w:semiHidden="0" w:name="HTML Cite"/>
-    <w:lsdException w:qFormat="1" w:unhideWhenUsed="0" w:uiPriority="0" w:semiHidden="0" w:name="HTML Code"/>
-    <w:lsdException w:qFormat="1" w:unhideWhenUsed="0" w:uiPriority="0" w:semiHidden="0" w:name="HTML Definition"/>
+    <w:lsdException w:unhideWhenUsed="0" w:uiPriority="0" w:semiHidden="0" w:name="HTML Code"/>
+    <w:lsdException w:unhideWhenUsed="0" w:uiPriority="0" w:semiHidden="0" w:name="HTML Definition"/>
     <w:lsdException w:unhideWhenUsed="0" w:uiPriority="0" w:semiHidden="0" w:name="HTML Keyboard"/>
     <w:lsdException w:unhideWhenUsed="0" w:uiPriority="0" w:semiHidden="0" w:name="HTML Preformatted"/>
-    <w:lsdException w:qFormat="1" w:unhideWhenUsed="0" w:uiPriority="0" w:semiHidden="0" w:name="HTML Sample"/>
-    <w:lsdException w:qFormat="1" w:unhideWhenUsed="0" w:uiPriority="0" w:semiHidden="0" w:name="HTML Typewriter"/>
+    <w:lsdException w:unhideWhenUsed="0" w:uiPriority="0" w:semiHidden="0" w:name="HTML Sample"/>
+    <w:lsdException w:unhideWhenUsed="0" w:uiPriority="0" w:semiHidden="0" w:name="HTML Typewriter"/>
     <w:lsdException w:unhideWhenUsed="0" w:uiPriority="0" w:semiHidden="0" w:name="HTML Variable"/>
     <w:lsdException w:qFormat="1" w:unhideWhenUsed="0" w:uiPriority="0" w:name="Normal Table"/>
-    <w:lsdException w:qFormat="1" w:unhideWhenUsed="0" w:uiPriority="0" w:semiHidden="0" w:name="annotation subject"/>
+    <w:lsdException w:unhideWhenUsed="0" w:uiPriority="0" w:semiHidden="0" w:name="annotation subject"/>
     <w:lsdException w:unhideWhenUsed="0" w:uiPriority="0" w:semiHidden="0" w:name="Table Simple 1"/>
     <w:lsdException w:unhideWhenUsed="0" w:uiPriority="0" w:semiHidden="0" w:name="Table Simple 2"/>
     <w:lsdException w:unhideWhenUsed="0" w:uiPriority="0" w:semiHidden="0" w:name="Table Simple 3"/>
@@ -857,7 +857,7 @@
     <w:lsdException w:unhideWhenUsed="0" w:uiPriority="0" w:semiHidden="0" w:name="Table Web 1"/>
     <w:lsdException w:unhideWhenUsed="0" w:uiPriority="0" w:semiHidden="0" w:name="Table Web 2"/>
     <w:lsdException w:unhideWhenUsed="0" w:uiPriority="0" w:semiHidden="0" w:name="Table Web 3"/>
-    <w:lsdException w:qFormat="1" w:unhideWhenUsed="0" w:uiPriority="0" w:semiHidden="0" w:name="Balloon Text"/>
+    <w:lsdException w:unhideWhenUsed="0" w:uiPriority="0" w:semiHidden="0" w:name="Balloon Text"/>
     <w:lsdException w:unhideWhenUsed="0" w:uiPriority="0" w:semiHidden="0" w:name="Table Grid"/>
     <w:lsdException w:unhideWhenUsed="0" w:uiPriority="0" w:semiHidden="0" w:name="Table Theme"/>
   </w:latentStyles>
@@ -1080,7 +1080,6 @@
   <w:style w:type="character" w:default="1" w:styleId="11">
     <w:name w:val="Default Paragraph Font"/>
     <w:semiHidden/>
-    <w:qFormat/>
     <w:uiPriority w:val="0"/>
   </w:style>
   <w:style w:type="table" w:default="1" w:styleId="12">
@@ -1100,7 +1099,6 @@
   <w:style w:type="character" w:styleId="13">
     <w:name w:val="HTML Sample"/>
     <w:basedOn w:val="11"/>
-    <w:qFormat/>
     <w:uiPriority w:val="0"/>
     <w:rPr>
       <w:rFonts w:ascii="Courier New" w:hAnsi="Courier New" w:cs="Courier New"/>
@@ -1109,7 +1107,6 @@
   <w:style w:type="character" w:styleId="14">
     <w:name w:val="FollowedHyperlink"/>
     <w:basedOn w:val="11"/>
-    <w:qFormat/>
     <w:uiPriority w:val="0"/>
     <w:rPr>
       <w:color w:val="800080"/>
@@ -1136,7 +1133,6 @@
   <w:style w:type="character" w:styleId="17">
     <w:name w:val="endnote reference"/>
     <w:basedOn w:val="11"/>
-    <w:qFormat/>
     <w:uiPriority w:val="0"/>
     <w:rPr>
       <w:vertAlign w:val="superscript"/>
@@ -1145,7 +1141,6 @@
   <w:style w:type="character" w:styleId="18">
     <w:name w:val="HTML Acronym"/>
     <w:basedOn w:val="11"/>
-    <w:qFormat/>
     <w:uiPriority w:val="0"/>
   </w:style>
   <w:style w:type="character" w:styleId="19">
@@ -1161,7 +1156,6 @@
   <w:style w:type="character" w:styleId="20">
     <w:name w:val="Hyperlink"/>
     <w:basedOn w:val="11"/>
-    <w:qFormat/>
     <w:uiPriority w:val="0"/>
     <w:rPr>
       <w:color w:val="0000FF"/>
@@ -1181,7 +1175,6 @@
   <w:style w:type="character" w:styleId="22">
     <w:name w:val="HTML Code"/>
     <w:basedOn w:val="11"/>
-    <w:qFormat/>
     <w:uiPriority w:val="0"/>
     <w:rPr>
       <w:rFonts w:ascii="Courier New" w:hAnsi="Courier New" w:cs="Courier New"/>
@@ -1192,19 +1185,16 @@
   <w:style w:type="character" w:styleId="23">
     <w:name w:val="page number"/>
     <w:basedOn w:val="11"/>
-    <w:qFormat/>
     <w:uiPriority w:val="0"/>
   </w:style>
   <w:style w:type="character" w:styleId="24">
     <w:name w:val="line number"/>
     <w:basedOn w:val="11"/>
-    <w:qFormat/>
     <w:uiPriority w:val="0"/>
   </w:style>
   <w:style w:type="character" w:styleId="25">
     <w:name w:val="HTML Definition"/>
     <w:basedOn w:val="11"/>
-    <w:qFormat/>
     <w:uiPriority w:val="0"/>
     <w:rPr>
       <w:i/>
@@ -1223,7 +1213,6 @@
   <w:style w:type="character" w:styleId="27">
     <w:name w:val="HTML Typewriter"/>
     <w:basedOn w:val="11"/>
-    <w:qFormat/>
     <w:uiPriority w:val="0"/>
     <w:rPr>
       <w:rFonts w:ascii="Courier New" w:hAnsi="Courier New" w:cs="Courier New"/>
@@ -1253,7 +1242,6 @@
   <w:style w:type="paragraph" w:styleId="30">
     <w:name w:val="Balloon Text"/>
     <w:basedOn w:val="1"/>
-    <w:qFormat/>
     <w:uiPriority w:val="0"/>
     <w:rPr>
       <w:sz w:val="16"/>
@@ -1271,7 +1259,6 @@
   <w:style w:type="paragraph" w:styleId="32">
     <w:name w:val="List Continue"/>
     <w:basedOn w:val="1"/>
-    <w:qFormat/>
     <w:uiPriority w:val="0"/>
     <w:pPr>
       <w:spacing w:after="120"/>
@@ -1281,7 +1268,6 @@
   <w:style w:type="paragraph" w:styleId="33">
     <w:name w:val="Body Text 2"/>
     <w:basedOn w:val="1"/>
-    <w:qFormat/>
     <w:uiPriority w:val="0"/>
     <w:pPr>
       <w:spacing w:after="120" w:line="480" w:lineRule="auto"/>
@@ -1290,7 +1276,6 @@
   <w:style w:type="paragraph" w:styleId="34">
     <w:name w:val="List Number 5"/>
     <w:basedOn w:val="1"/>
-    <w:qFormat/>
     <w:uiPriority w:val="0"/>
     <w:pPr>
       <w:numPr>
@@ -1302,7 +1287,6 @@
   <w:style w:type="paragraph" w:styleId="35">
     <w:name w:val="Closing"/>
     <w:basedOn w:val="1"/>
-    <w:qFormat/>
     <w:uiPriority w:val="0"/>
     <w:pPr>
       <w:ind w:left="4320"/>
@@ -1319,7 +1303,6 @@
   <w:style w:type="paragraph" w:styleId="37">
     <w:name w:val="envelope return"/>
     <w:basedOn w:val="1"/>
-    <w:qFormat/>
     <w:uiPriority w:val="0"/>
     <w:rPr>
       <w:rFonts w:ascii="Arial" w:hAnsi="Arial" w:cs="Arial"/>
@@ -1329,7 +1312,6 @@
   <w:style w:type="paragraph" w:styleId="38">
     <w:name w:val="Plain Text"/>
     <w:basedOn w:val="1"/>
-    <w:qFormat/>
     <w:uiPriority w:val="0"/>
     <w:rPr>
       <w:rFonts w:ascii="Courier New" w:hAnsi="Courier New" w:cs="Courier New"/>
@@ -1353,7 +1335,6 @@
   <w:style w:type="paragraph" w:styleId="40">
     <w:name w:val="endnote text"/>
     <w:basedOn w:val="1"/>
-    <w:qFormat/>
     <w:uiPriority w:val="0"/>
     <w:pPr>
       <w:snapToGrid w:val="0"/>
@@ -1385,14 +1366,12 @@
     <w:name w:val="index 1"/>
     <w:basedOn w:val="1"/>
     <w:next w:val="1"/>
-    <w:qFormat/>
     <w:uiPriority w:val="0"/>
   </w:style>
   <w:style w:type="paragraph" w:styleId="44">
     <w:name w:val="annotation subject"/>
     <w:basedOn w:val="42"/>
     <w:next w:val="42"/>
-    <w:qFormat/>
     <w:uiPriority w:val="0"/>
     <w:rPr>
       <w:b/>
@@ -1402,7 +1381,6 @@
   <w:style w:type="paragraph" w:styleId="45">
     <w:name w:val="Document Map"/>
     <w:basedOn w:val="1"/>
-    <w:qFormat/>
     <w:uiPriority w:val="0"/>
     <w:pPr>
       <w:shd w:val="clear" w:color="auto" w:fill="000080"/>
@@ -1411,7 +1389,6 @@
   <w:style w:type="paragraph" w:styleId="46">
     <w:name w:val="footnote text"/>
     <w:basedOn w:val="1"/>
-    <w:qFormat/>
     <w:uiPriority w:val="0"/>
     <w:pPr>
       <w:snapToGrid w:val="0"/>
@@ -1426,7 +1403,6 @@
     <w:name w:val="toc 8"/>
     <w:basedOn w:val="1"/>
     <w:next w:val="1"/>
-    <w:qFormat/>
     <w:uiPriority w:val="0"/>
     <w:pPr>
       <w:ind w:left="2940" w:leftChars="1400"/>
@@ -1436,7 +1412,6 @@
     <w:name w:val="index 2"/>
     <w:basedOn w:val="1"/>
     <w:next w:val="1"/>
-    <w:qFormat/>
     <w:uiPriority w:val="0"/>
     <w:pPr>
       <w:ind w:left="200" w:leftChars="200"/>
@@ -1445,7 +1420,6 @@
   <w:style w:type="paragraph" w:styleId="49">
     <w:name w:val="List Number 3"/>
     <w:basedOn w:val="1"/>
-    <w:qFormat/>
     <w:uiPriority w:val="0"/>
     <w:pPr>
       <w:numPr>
@@ -1467,7 +1441,6 @@
     <w:name w:val="index 7"/>
     <w:basedOn w:val="1"/>
     <w:next w:val="1"/>
-    <w:qFormat/>
     <w:uiPriority w:val="0"/>
     <w:pPr>
       <w:ind w:left="1200" w:leftChars="1200"/>
@@ -1486,7 +1459,6 @@
     <w:name w:val="index 5"/>
     <w:basedOn w:val="1"/>
     <w:next w:val="1"/>
-    <w:qFormat/>
     <w:uiPriority w:val="0"/>
     <w:pPr>
       <w:ind w:left="800" w:leftChars="800"/>
@@ -1504,7 +1476,6 @@
   <w:style w:type="paragraph" w:styleId="55">
     <w:name w:val="header"/>
     <w:basedOn w:val="1"/>
-    <w:qFormat/>
     <w:uiPriority w:val="0"/>
     <w:pPr>
       <w:tabs>
@@ -1517,7 +1488,6 @@
     <w:name w:val="toc 9"/>
     <w:basedOn w:val="1"/>
     <w:next w:val="1"/>
-    <w:qFormat/>
     <w:uiPriority w:val="0"/>
     <w:pPr>
       <w:ind w:left="3360" w:leftChars="1600"/>
@@ -1527,7 +1497,6 @@
     <w:name w:val="toc 7"/>
     <w:basedOn w:val="1"/>
     <w:next w:val="1"/>
-    <w:qFormat/>
     <w:uiPriority w:val="0"/>
     <w:pPr>
       <w:ind w:left="2520" w:leftChars="1200"/>
@@ -1537,7 +1506,6 @@
     <w:name w:val="index 6"/>
     <w:basedOn w:val="1"/>
     <w:next w:val="1"/>
-    <w:qFormat/>
     <w:uiPriority w:val="0"/>
     <w:pPr>
       <w:ind w:left="1000" w:leftChars="1000"/>
@@ -1697,6 +1665,7 @@
     <w:name w:val="toc 2"/>
     <w:basedOn w:val="1"/>
     <w:next w:val="1"/>
+    <w:qFormat/>
     <w:uiPriority w:val="0"/>
     <w:pPr>
       <w:ind w:left="420" w:leftChars="200"/>
@@ -1840,6 +1809,7 @@
   <w:style w:type="paragraph" w:styleId="86">
     <w:name w:val="footer"/>
     <w:basedOn w:val="1"/>
+    <w:qFormat/>
     <w:uiPriority w:val="0"/>
     <w:pPr>
       <w:tabs>
@@ -2012,6 +1982,7 @@
   <w:style w:type="paragraph" w:styleId="104">
     <w:name w:val="Block Text"/>
     <w:basedOn w:val="1"/>
+    <w:qFormat/>
     <w:uiPriority w:val="0"/>
     <w:pPr>
       <w:spacing w:after="120"/>

</xml_diff>